<commit_message>
added total products feature to XGboost model.
</commit_message>
<xml_diff>
--- a/Minutes of meeting 06-01.docx
+++ b/Minutes of meeting 06-01.docx
@@ -28,39 +28,38 @@
       <w:r>
         <w:t xml:space="preserve"> version of engine, running into code efficiency problem, code taking too long to run, need to find work around.</w:t>
       </w:r>
+      <w:r>
+        <w:t xml:space="preserve"> They have managed to submit a working model into Kaggle, gaining a score of 0.005, putting them in the top 75% of the leaderboard.</w:t>
+      </w:r>
     </w:p>
     <w:p>
       <w:r>
-        <w:t xml:space="preserve">Aky and Georgios working on </w:t>
-      </w:r>
-      <w:proofErr w:type="spellStart"/>
-      <w:r>
-        <w:t>GraphLab</w:t>
-      </w:r>
-      <w:proofErr w:type="spellEnd"/>
-      <w:r>
-        <w:t xml:space="preserve"> recommender engines, aiming to create a flexible dataset to incorporate many algorithms. Facing problems with data formatting, and results accuracy, need to solve by next week.</w:t>
+        <w:t>Aky and Georgios</w:t>
+      </w:r>
+      <w:r>
+        <w:t xml:space="preserve"> are</w:t>
+      </w:r>
+      <w:r>
+        <w:t xml:space="preserve"> working on GraphLab recommender engines, aiming to create a flexible dataset to incorporate many algorithms. Facing problems with data formatting, and results accuracy, need to solve by next week.</w:t>
       </w:r>
     </w:p>
     <w:p>
       <w:r>
-        <w:t xml:space="preserve">Ali and Manuel developing </w:t>
-      </w:r>
-      <w:proofErr w:type="spellStart"/>
-      <w:r>
-        <w:t>XGboost</w:t>
-      </w:r>
-      <w:proofErr w:type="spellEnd"/>
-      <w:r>
-        <w:t xml:space="preserve"> system, tuned engine to high results, </w:t>
+        <w:t xml:space="preserve">Ali and Manuel developing XGboost system, tuned engine to high results, </w:t>
       </w:r>
       <w:r>
         <w:t>need to incorporate new features and original code into the engine.</w:t>
+      </w:r>
+      <w:r>
+        <w:t xml:space="preserve"> Managed to get a top 20% leaderboard placing. </w:t>
       </w:r>
     </w:p>
     <w:p>
       <w:r>
         <w:t>Hemesh and Shanta trying to work on K-nearest neighbours method</w:t>
+      </w:r>
+      <w:r>
+        <w:t>, attempting to catch up and get a working first model out.</w:t>
       </w:r>
       <w:bookmarkStart w:id="0" w:name="_GoBack"/>
       <w:bookmarkEnd w:id="0"/>

</xml_diff>